<commit_message>
Initial version of the order form generator
</commit_message>
<xml_diff>
--- a/order-template.docx
+++ b/order-template.docx
@@ -6,49 +6,1754 @@
       <w:pPr>
         <w:pStyle w:val="Tittel"/>
         <w:rPr>
-          <w:lang w:val="en-US"/>
+          <w:sz w:val="44"/>
         </w:rPr>
       </w:pPr>
       <w:r>
         <w:rPr>
-          <w:lang w:val="en-US"/>
+          <w:sz w:val="44"/>
         </w:rPr>
         <w:t xml:space="preserve">Order: </w:t>
       </w:r>
-      <w:bookmarkStart w:id="0" w:name="_GoBack"/>
-      <w:bookmarkEnd w:id="0"/>
-      <w:r>
-        <w:fldChar w:fldCharType="begin"/>
-      </w:r>
-      <w:r>
-        <w:rPr>
-          <w:lang w:val="en-US"/>
-        </w:rPr>
-        <w:instrText xml:space="preserve"> MERGEFIELD </w:instrText>
-      </w:r>
-      <w:r>
-        <w:rPr>
-          <w:lang w:val="en-US"/>
-        </w:rPr>
-        <w:instrText>test</w:instrText>
-      </w:r>
-      <w:r>
-        <w:fldChar w:fldCharType="separate"/>
-      </w:r>
-      <w:r>
-        <w:rPr>
-          <w:noProof/>
-          <w:lang w:val="en-US"/>
-        </w:rPr>
-        <w:t>«test»</w:t>
-      </w:r>
-      <w:r>
-        <w:fldChar w:fldCharType="end"/>
+      <w:proofErr w:type="gramStart"/>
+      <w:r>
+        <w:rPr>
+          <w:sz w:val="44"/>
+        </w:rPr>
+        <w:t>{{</w:t>
+      </w:r>
+      <w:r>
+        <w:rPr>
+          <w:sz w:val="44"/>
+        </w:rPr>
+        <w:t xml:space="preserve"> </w:t>
+      </w:r>
+      <w:proofErr w:type="spellStart"/>
+      <w:r>
+        <w:rPr>
+          <w:sz w:val="44"/>
+        </w:rPr>
+        <w:t>title</w:t>
+      </w:r>
+      <w:proofErr w:type="spellEnd"/>
+      <w:proofErr w:type="gramEnd"/>
+      <w:r>
+        <w:rPr>
+          <w:sz w:val="44"/>
+        </w:rPr>
+        <w:t xml:space="preserve"> </w:t>
+      </w:r>
+      <w:r>
+        <w:rPr>
+          <w:sz w:val="44"/>
+        </w:rPr>
+        <w:t>}}</w:t>
       </w:r>
     </w:p>
     <w:p>
       <w:pPr>
-        <w:pStyle w:val="Tittel"/>
+        <w:pStyle w:val="Overskrift1"/>
+      </w:pPr>
+      <w:r>
+        <w:t xml:space="preserve">Sample </w:t>
+      </w:r>
+      <w:proofErr w:type="spellStart"/>
+      <w:r>
+        <w:t>information</w:t>
+      </w:r>
+      <w:proofErr w:type="spellEnd"/>
+    </w:p>
+    <w:tbl>
+      <w:tblPr>
+        <w:tblStyle w:val="Tabellrutenett"/>
+        <w:tblW w:w="0" w:type="auto"/>
+        <w:tblLook w:val="04A0" w:firstRow="1" w:lastRow="0" w:firstColumn="1" w:lastColumn="0" w:noHBand="0" w:noVBand="1"/>
+      </w:tblPr>
+      <w:tblGrid>
+        <w:gridCol w:w="4528"/>
+        <w:gridCol w:w="4528"/>
+      </w:tblGrid>
+      <w:tr>
+        <w:tc>
+          <w:tcPr>
+            <w:tcW w:w="4528" w:type="dxa"/>
+          </w:tcPr>
+          <w:p>
+            <w:proofErr w:type="spellStart"/>
+            <w:r>
+              <w:t>Hazardous</w:t>
+            </w:r>
+            <w:proofErr w:type="spellEnd"/>
+          </w:p>
+        </w:tc>
+        <w:tc>
+          <w:tcPr>
+            <w:tcW w:w="4528" w:type="dxa"/>
+          </w:tcPr>
+          <w:p>
+            <w:proofErr w:type="gramStart"/>
+            <w:r>
+              <w:t xml:space="preserve">{{ </w:t>
+            </w:r>
+            <w:proofErr w:type="spellStart"/>
+            <w:r>
+              <w:t>fields</w:t>
+            </w:r>
+            <w:proofErr w:type="gramEnd"/>
+            <w:r>
+              <w:t>.hazardous</w:t>
+            </w:r>
+            <w:proofErr w:type="spellEnd"/>
+            <w:r>
+              <w:t xml:space="preserve"> }}</w:t>
+            </w:r>
+          </w:p>
+        </w:tc>
+      </w:tr>
+      <w:tr>
+        <w:trPr>
+          <w:trHeight w:val="321"/>
+        </w:trPr>
+        <w:tc>
+          <w:tcPr>
+            <w:tcW w:w="4528" w:type="dxa"/>
+          </w:tcPr>
+          <w:p>
+            <w:r>
+              <w:t>Sample type</w:t>
+            </w:r>
+          </w:p>
+        </w:tc>
+        <w:tc>
+          <w:tcPr>
+            <w:tcW w:w="4528" w:type="dxa"/>
+          </w:tcPr>
+          <w:p>
+            <w:proofErr w:type="gramStart"/>
+            <w:r>
+              <w:t xml:space="preserve">{{ </w:t>
+            </w:r>
+            <w:proofErr w:type="spellStart"/>
+            <w:r>
+              <w:t>fields</w:t>
+            </w:r>
+            <w:proofErr w:type="gramEnd"/>
+            <w:r>
+              <w:t>.sample_type</w:t>
+            </w:r>
+            <w:proofErr w:type="spellEnd"/>
+            <w:r>
+              <w:t> }}</w:t>
+            </w:r>
+          </w:p>
+        </w:tc>
+      </w:tr>
+      <w:tr>
+        <w:trPr>
+          <w:trHeight w:val="321"/>
+        </w:trPr>
+        <w:tc>
+          <w:tcPr>
+            <w:tcW w:w="4528" w:type="dxa"/>
+          </w:tcPr>
+          <w:p>
+            <w:r>
+              <w:rPr>
+                <w:lang w:val="en-US"/>
+              </w:rPr>
+              <w:t>Delivery type</w:t>
+            </w:r>
+          </w:p>
+        </w:tc>
+        <w:tc>
+          <w:tcPr>
+            <w:tcW w:w="4528" w:type="dxa"/>
+          </w:tcPr>
+          <w:p>
+            <w:proofErr w:type="gramStart"/>
+            <w:r>
+              <w:rPr>
+                <w:lang w:val="en-US"/>
+              </w:rPr>
+              <w:t xml:space="preserve">{{ </w:t>
+            </w:r>
+            <w:proofErr w:type="spellStart"/>
+            <w:r>
+              <w:rPr>
+                <w:lang w:val="en-US"/>
+              </w:rPr>
+              <w:t>fields</w:t>
+            </w:r>
+            <w:proofErr w:type="gramEnd"/>
+            <w:r>
+              <w:rPr>
+                <w:lang w:val="en-US"/>
+              </w:rPr>
+              <w:t>.delivery_type</w:t>
+            </w:r>
+            <w:proofErr w:type="spellEnd"/>
+            <w:r>
+              <w:rPr>
+                <w:lang w:val="en-US"/>
+              </w:rPr>
+              <w:t xml:space="preserve"> }}</w:t>
+            </w:r>
+          </w:p>
+        </w:tc>
+      </w:tr>
+      <w:tr>
+        <w:trPr>
+          <w:trHeight w:val="264"/>
+        </w:trPr>
+        <w:tc>
+          <w:tcPr>
+            <w:tcW w:w="4528" w:type="dxa"/>
+          </w:tcPr>
+          <w:p>
+            <w:pPr>
+              <w:rPr>
+                <w:lang w:val="en-US"/>
+              </w:rPr>
+            </w:pPr>
+            <w:r>
+              <w:rPr>
+                <w:lang w:val="en-US"/>
+              </w:rPr>
+              <w:t xml:space="preserve">{%- if </w:t>
+            </w:r>
+            <w:proofErr w:type="spellStart"/>
+            <w:proofErr w:type="gramStart"/>
+            <w:r>
+              <w:rPr>
+                <w:lang w:val="en-US"/>
+              </w:rPr>
+              <w:t>fields.delivery</w:t>
+            </w:r>
+            <w:proofErr w:type="gramEnd"/>
+            <w:r>
+              <w:rPr>
+                <w:lang w:val="en-US"/>
+              </w:rPr>
+              <w:t>_type</w:t>
+            </w:r>
+            <w:proofErr w:type="spellEnd"/>
+            <w:r>
+              <w:rPr>
+                <w:lang w:val="en-US"/>
+              </w:rPr>
+              <w:t xml:space="preserve"> ==</w:t>
+            </w:r>
+            <w:r>
+              <w:rPr>
+                <w:lang w:val="en-US"/>
+              </w:rPr>
+              <w:t xml:space="preserve"> </w:t>
+            </w:r>
+            <w:r>
+              <w:rPr>
+                <w:lang w:val="en-US"/>
+              </w:rPr>
+              <w:t>'</w:t>
+            </w:r>
+            <w:r>
+              <w:rPr>
+                <w:lang w:val="en-US"/>
+              </w:rPr>
+              <w:t>Delivery</w:t>
+            </w:r>
+            <w:r>
+              <w:rPr>
+                <w:lang w:val="en-US"/>
+              </w:rPr>
+              <w:t xml:space="preserve"> by carrier</w:t>
+            </w:r>
+            <w:r>
+              <w:rPr>
+                <w:lang w:val="en-US"/>
+              </w:rPr>
+              <w:t>'</w:t>
+            </w:r>
+            <w:r>
+              <w:rPr>
+                <w:lang w:val="en-US"/>
+              </w:rPr>
+              <w:t xml:space="preserve"> -%}Tracking number</w:t>
+            </w:r>
+          </w:p>
+        </w:tc>
+        <w:tc>
+          <w:tcPr>
+            <w:tcW w:w="4528" w:type="dxa"/>
+          </w:tcPr>
+          <w:p>
+            <w:pPr>
+              <w:rPr>
+                <w:lang w:val="en-US"/>
+              </w:rPr>
+            </w:pPr>
+            <w:proofErr w:type="gramStart"/>
+            <w:r>
+              <w:rPr>
+                <w:lang w:val="en-US"/>
+              </w:rPr>
+              <w:t xml:space="preserve">{{ </w:t>
+            </w:r>
+            <w:proofErr w:type="spellStart"/>
+            <w:r>
+              <w:rPr>
+                <w:lang w:val="en-US"/>
+              </w:rPr>
+              <w:t>fields</w:t>
+            </w:r>
+            <w:proofErr w:type="gramEnd"/>
+            <w:r>
+              <w:rPr>
+                <w:lang w:val="en-US"/>
+              </w:rPr>
+              <w:t>.tracking_number</w:t>
+            </w:r>
+            <w:proofErr w:type="spellEnd"/>
+            <w:r>
+              <w:rPr>
+                <w:lang w:val="en-US"/>
+              </w:rPr>
+              <w:t xml:space="preserve"> }}</w:t>
+            </w:r>
+          </w:p>
+        </w:tc>
+      </w:tr>
+      <w:tr>
+        <w:tc>
+          <w:tcPr>
+            <w:tcW w:w="4528" w:type="dxa"/>
+          </w:tcPr>
+          <w:p>
+            <w:pPr>
+              <w:rPr>
+                <w:lang w:val="en-US"/>
+              </w:rPr>
+            </w:pPr>
+            <w:r>
+              <w:rPr>
+                <w:lang w:val="en-US"/>
+              </w:rPr>
+              <w:t xml:space="preserve">{% </w:t>
+            </w:r>
+            <w:proofErr w:type="spellStart"/>
+            <w:r>
+              <w:rPr>
+                <w:lang w:val="en-US"/>
+              </w:rPr>
+              <w:t>endif</w:t>
+            </w:r>
+            <w:proofErr w:type="spellEnd"/>
+            <w:r>
+              <w:rPr>
+                <w:lang w:val="en-US"/>
+              </w:rPr>
+              <w:t xml:space="preserve"> %}</w:t>
+            </w:r>
+          </w:p>
+        </w:tc>
+        <w:tc>
+          <w:tcPr>
+            <w:tcW w:w="4528" w:type="dxa"/>
+          </w:tcPr>
+          <w:p>
+            <w:pPr>
+              <w:rPr>
+                <w:lang w:val="en-US"/>
+              </w:rPr>
+            </w:pPr>
+          </w:p>
+        </w:tc>
+      </w:tr>
+      <w:tr>
+        <w:tc>
+          <w:tcPr>
+            <w:tcW w:w="4528" w:type="dxa"/>
+          </w:tcPr>
+          <w:p>
+            <w:pPr>
+              <w:rPr>
+                <w:lang w:val="en-US"/>
+              </w:rPr>
+            </w:pPr>
+          </w:p>
+        </w:tc>
+        <w:tc>
+          <w:tcPr>
+            <w:tcW w:w="4528" w:type="dxa"/>
+          </w:tcPr>
+          <w:p>
+            <w:pPr>
+              <w:rPr>
+                <w:lang w:val="en-US"/>
+              </w:rPr>
+            </w:pPr>
+          </w:p>
+        </w:tc>
+      </w:tr>
+      <w:tr>
+        <w:trPr>
+          <w:trHeight w:val="236"/>
+        </w:trPr>
+        <w:tc>
+          <w:tcPr>
+            <w:tcW w:w="4528" w:type="dxa"/>
+          </w:tcPr>
+          <w:p>
+            <w:pPr>
+              <w:rPr>
+                <w:lang w:val="en-US"/>
+              </w:rPr>
+            </w:pPr>
+          </w:p>
+        </w:tc>
+        <w:tc>
+          <w:tcPr>
+            <w:tcW w:w="4528" w:type="dxa"/>
+          </w:tcPr>
+          <w:p>
+            <w:pPr>
+              <w:rPr>
+                <w:lang w:val="en-US"/>
+              </w:rPr>
+            </w:pPr>
+          </w:p>
+        </w:tc>
+      </w:tr>
+    </w:tbl>
+    <w:p>
+      <w:pPr>
+        <w:rPr>
+          <w:lang w:val="en-US"/>
+        </w:rPr>
+      </w:pPr>
+      <w:r>
+        <w:rPr>
+          <w:lang w:val="en-US"/>
+        </w:rPr>
+        <w:t>{%</w:t>
+      </w:r>
+      <w:r>
+        <w:rPr>
+          <w:lang w:val="en-US"/>
+        </w:rPr>
+        <w:t>-</w:t>
+      </w:r>
+      <w:r>
+        <w:rPr>
+          <w:lang w:val="en-US"/>
+        </w:rPr>
+        <w:t xml:space="preserve"> </w:t>
+      </w:r>
+      <w:r>
+        <w:rPr>
+          <w:lang w:val="en-US"/>
+        </w:rPr>
+        <w:t>if</w:t>
+      </w:r>
+      <w:r>
+        <w:rPr>
+          <w:lang w:val="en-US"/>
+        </w:rPr>
+        <w:t xml:space="preserve"> </w:t>
+      </w:r>
+      <w:r>
+        <w:rPr>
+          <w:lang w:val="en-US"/>
+        </w:rPr>
+        <w:t xml:space="preserve">not </w:t>
+      </w:r>
+      <w:r>
+        <w:rPr>
+          <w:lang w:val="en-US"/>
+        </w:rPr>
+        <w:t>'</w:t>
+      </w:r>
+      <w:r>
+        <w:rPr>
+          <w:lang w:val="en-US"/>
+        </w:rPr>
+        <w:t>l</w:t>
+      </w:r>
+      <w:r>
+        <w:rPr>
+          <w:lang w:val="en-US"/>
+        </w:rPr>
+        <w:t>ibraries</w:t>
+      </w:r>
+      <w:r>
+        <w:rPr>
+          <w:lang w:val="en-US"/>
+        </w:rPr>
+        <w:t>'</w:t>
+      </w:r>
+      <w:r>
+        <w:rPr>
+          <w:lang w:val="en-US"/>
+        </w:rPr>
+        <w:t xml:space="preserve"> in </w:t>
+      </w:r>
+      <w:proofErr w:type="spellStart"/>
+      <w:r>
+        <w:rPr>
+          <w:lang w:val="en-US"/>
+        </w:rPr>
+        <w:t>fields.</w:t>
+      </w:r>
+      <w:r>
+        <w:rPr>
+          <w:lang w:val="en-US"/>
+        </w:rPr>
+        <w:t>sample_</w:t>
+      </w:r>
+      <w:proofErr w:type="gramStart"/>
+      <w:r>
+        <w:rPr>
+          <w:lang w:val="en-US"/>
+        </w:rPr>
+        <w:t>type</w:t>
+      </w:r>
+      <w:r>
+        <w:rPr>
+          <w:lang w:val="en-US"/>
+        </w:rPr>
+        <w:t>.lower</w:t>
+      </w:r>
+      <w:proofErr w:type="spellEnd"/>
+      <w:proofErr w:type="gramEnd"/>
+      <w:r>
+        <w:rPr>
+          <w:lang w:val="en-US"/>
+        </w:rPr>
+        <w:t>()</w:t>
+      </w:r>
+      <w:r>
+        <w:rPr>
+          <w:lang w:val="en-US"/>
+        </w:rPr>
+        <w:t xml:space="preserve"> </w:t>
+      </w:r>
+      <w:r>
+        <w:rPr>
+          <w:lang w:val="en-US"/>
+        </w:rPr>
+        <w:t xml:space="preserve"> </w:t>
+      </w:r>
+      <w:r>
+        <w:rPr>
+          <w:lang w:val="en-US"/>
+        </w:rPr>
+        <w:t>-</w:t>
+      </w:r>
+      <w:r>
+        <w:rPr>
+          <w:lang w:val="en-US"/>
+        </w:rPr>
+        <w:t>%}</w:t>
+      </w:r>
+    </w:p>
+    <w:p>
+      <w:pPr>
+        <w:pStyle w:val="Overskrift1"/>
+        <w:rPr>
+          <w:lang w:val="en-US"/>
+        </w:rPr>
+      </w:pPr>
+      <w:r>
+        <w:rPr>
+          <w:lang w:val="en-US"/>
+        </w:rPr>
+        <w:t>Sample prep requests (</w:t>
+      </w:r>
+      <w:proofErr w:type="gramStart"/>
+      <w:r>
+        <w:rPr>
+          <w:lang w:val="en-US"/>
+        </w:rPr>
+        <w:t xml:space="preserve">{{ </w:t>
+      </w:r>
+      <w:proofErr w:type="spellStart"/>
+      <w:r>
+        <w:rPr>
+          <w:lang w:val="en-US"/>
+        </w:rPr>
+        <w:t>fields</w:t>
+      </w:r>
+      <w:proofErr w:type="gramEnd"/>
+      <w:r>
+        <w:rPr>
+          <w:lang w:val="en-US"/>
+        </w:rPr>
+        <w:t>.sample_type</w:t>
+      </w:r>
+      <w:proofErr w:type="spellEnd"/>
+      <w:r>
+        <w:rPr>
+          <w:lang w:val="en-US"/>
+        </w:rPr>
+        <w:t xml:space="preserve"> }})</w:t>
+      </w:r>
+    </w:p>
+    <w:tbl>
+      <w:tblPr>
+        <w:tblStyle w:val="Tabellrutenett"/>
+        <w:tblW w:w="0" w:type="auto"/>
+        <w:tblLook w:val="04A0" w:firstRow="1" w:lastRow="0" w:firstColumn="1" w:lastColumn="0" w:noHBand="0" w:noVBand="1"/>
+      </w:tblPr>
+      <w:tblGrid>
+        <w:gridCol w:w="4528"/>
+        <w:gridCol w:w="4528"/>
+      </w:tblGrid>
+      <w:tr>
+        <w:trPr>
+          <w:trHeight w:val="320"/>
+        </w:trPr>
+        <w:tc>
+          <w:tcPr>
+            <w:tcW w:w="4528" w:type="dxa"/>
+          </w:tcPr>
+          <w:p>
+            <w:pPr>
+              <w:rPr>
+                <w:lang w:val="en-US"/>
+              </w:rPr>
+            </w:pPr>
+            <w:r>
+              <w:rPr>
+                <w:lang w:val="en-US"/>
+              </w:rPr>
+              <w:t>Prep type</w:t>
+            </w:r>
+          </w:p>
+        </w:tc>
+        <w:tc>
+          <w:tcPr>
+            <w:tcW w:w="4528" w:type="dxa"/>
+          </w:tcPr>
+          <w:p>
+            <w:pPr>
+              <w:rPr>
+                <w:lang w:val="en-US"/>
+              </w:rPr>
+            </w:pPr>
+            <w:proofErr w:type="gramStart"/>
+            <w:r>
+              <w:rPr>
+                <w:lang w:val="en-US"/>
+              </w:rPr>
+              <w:t xml:space="preserve">{{ </w:t>
+            </w:r>
+            <w:proofErr w:type="spellStart"/>
+            <w:r>
+              <w:rPr>
+                <w:lang w:val="en-US"/>
+              </w:rPr>
+              <w:t>fields.</w:t>
+            </w:r>
+            <w:r>
+              <w:rPr>
+                <w:lang w:val="en-US"/>
+              </w:rPr>
+              <w:t>dna</w:t>
+            </w:r>
+            <w:proofErr w:type="gramEnd"/>
+            <w:r>
+              <w:rPr>
+                <w:lang w:val="en-US"/>
+              </w:rPr>
+              <w:t>_sample_prep</w:t>
+            </w:r>
+            <w:proofErr w:type="spellEnd"/>
+            <w:r>
+              <w:rPr>
+                <w:lang w:val="en-US"/>
+              </w:rPr>
+              <w:t xml:space="preserve"> or </w:t>
+            </w:r>
+            <w:proofErr w:type="spellStart"/>
+            <w:r>
+              <w:rPr>
+                <w:lang w:val="en-US"/>
+              </w:rPr>
+              <w:t>fields.r</w:t>
+            </w:r>
+            <w:r>
+              <w:rPr>
+                <w:lang w:val="en-US"/>
+              </w:rPr>
+              <w:t>na_sample_prep</w:t>
+            </w:r>
+            <w:proofErr w:type="spellEnd"/>
+            <w:r>
+              <w:rPr>
+                <w:lang w:val="en-US"/>
+              </w:rPr>
+              <w:t xml:space="preserve"> }}</w:t>
+            </w:r>
+          </w:p>
+        </w:tc>
+      </w:tr>
+      <w:tr>
+        <w:tc>
+          <w:tcPr>
+            <w:tcW w:w="4528" w:type="dxa"/>
+          </w:tcPr>
+          <w:p>
+            <w:pPr>
+              <w:rPr>
+                <w:lang w:val="en-US"/>
+              </w:rPr>
+            </w:pPr>
+          </w:p>
+        </w:tc>
+        <w:tc>
+          <w:tcPr>
+            <w:tcW w:w="4528" w:type="dxa"/>
+          </w:tcPr>
+          <w:p>
+            <w:pPr>
+              <w:rPr>
+                <w:lang w:val="en-US"/>
+              </w:rPr>
+            </w:pPr>
+          </w:p>
+        </w:tc>
+      </w:tr>
+      <w:tr>
+        <w:tc>
+          <w:tcPr>
+            <w:tcW w:w="4528" w:type="dxa"/>
+          </w:tcPr>
+          <w:p>
+            <w:pPr>
+              <w:rPr>
+                <w:lang w:val="en-US"/>
+              </w:rPr>
+            </w:pPr>
+          </w:p>
+        </w:tc>
+        <w:tc>
+          <w:tcPr>
+            <w:tcW w:w="4528" w:type="dxa"/>
+          </w:tcPr>
+          <w:p>
+            <w:pPr>
+              <w:rPr>
+                <w:lang w:val="en-US"/>
+              </w:rPr>
+            </w:pPr>
+          </w:p>
+        </w:tc>
+      </w:tr>
+      <w:tr>
+        <w:trPr>
+          <w:trHeight w:val="99"/>
+        </w:trPr>
+        <w:tc>
+          <w:tcPr>
+            <w:tcW w:w="4528" w:type="dxa"/>
+          </w:tcPr>
+          <w:p>
+            <w:pPr>
+              <w:rPr>
+                <w:lang w:val="en-US"/>
+              </w:rPr>
+            </w:pPr>
+          </w:p>
+        </w:tc>
+        <w:tc>
+          <w:tcPr>
+            <w:tcW w:w="4528" w:type="dxa"/>
+          </w:tcPr>
+          <w:p>
+            <w:pPr>
+              <w:rPr>
+                <w:lang w:val="en-US"/>
+              </w:rPr>
+            </w:pPr>
+          </w:p>
+        </w:tc>
+      </w:tr>
+    </w:tbl>
+    <w:p>
+      <w:pPr>
+        <w:rPr>
+          <w:lang w:val="en-US"/>
+        </w:rPr>
+      </w:pPr>
+      <w:r>
+        <w:rPr>
+          <w:lang w:val="en-US"/>
+        </w:rPr>
+        <w:t xml:space="preserve">{% </w:t>
+      </w:r>
+      <w:proofErr w:type="spellStart"/>
+      <w:r>
+        <w:rPr>
+          <w:lang w:val="en-US"/>
+        </w:rPr>
+        <w:t>endif</w:t>
+      </w:r>
+      <w:proofErr w:type="spellEnd"/>
+      <w:r>
+        <w:rPr>
+          <w:lang w:val="en-US"/>
+        </w:rPr>
+        <w:t xml:space="preserve"> %}</w:t>
+      </w:r>
+    </w:p>
+    <w:p>
+      <w:pPr>
+        <w:pStyle w:val="Overskrift1"/>
+        <w:rPr>
+          <w:lang w:val="en-US"/>
+        </w:rPr>
+      </w:pPr>
+      <w:bookmarkStart w:id="0" w:name="_GoBack"/>
+      <w:bookmarkEnd w:id="0"/>
+      <w:r>
+        <w:rPr>
+          <w:lang w:val="en-US"/>
+        </w:rPr>
+        <w:t>Contact details</w:t>
+      </w:r>
+    </w:p>
+    <w:tbl>
+      <w:tblPr>
+        <w:tblStyle w:val="Tabellrutenett"/>
+        <w:tblW w:w="0" w:type="auto"/>
+        <w:tblLook w:val="04A0" w:firstRow="1" w:lastRow="0" w:firstColumn="1" w:lastColumn="0" w:noHBand="0" w:noVBand="1"/>
+      </w:tblPr>
+      <w:tblGrid>
+        <w:gridCol w:w="4528"/>
+        <w:gridCol w:w="4528"/>
+      </w:tblGrid>
+      <w:tr>
+        <w:tc>
+          <w:tcPr>
+            <w:tcW w:w="4528" w:type="dxa"/>
+          </w:tcPr>
+          <w:p>
+            <w:pPr>
+              <w:rPr>
+                <w:lang w:val="en-US"/>
+              </w:rPr>
+            </w:pPr>
+            <w:r>
+              <w:rPr>
+                <w:lang w:val="en-US"/>
+              </w:rPr>
+              <w:t>Contact name</w:t>
+            </w:r>
+          </w:p>
+        </w:tc>
+        <w:tc>
+          <w:tcPr>
+            <w:tcW w:w="4528" w:type="dxa"/>
+          </w:tcPr>
+          <w:p>
+            <w:pPr>
+              <w:rPr>
+                <w:lang w:val="en-US"/>
+              </w:rPr>
+            </w:pPr>
+            <w:proofErr w:type="gramStart"/>
+            <w:r>
+              <w:rPr>
+                <w:lang w:val="en-US"/>
+              </w:rPr>
+              <w:t>{{</w:t>
+            </w:r>
+            <w:r>
+              <w:rPr>
+                <w:lang w:val="en-US"/>
+              </w:rPr>
+              <w:t xml:space="preserve"> </w:t>
+            </w:r>
+            <w:proofErr w:type="spellStart"/>
+            <w:r>
+              <w:rPr>
+                <w:lang w:val="en-US"/>
+              </w:rPr>
+              <w:t>fields</w:t>
+            </w:r>
+            <w:proofErr w:type="gramEnd"/>
+            <w:r>
+              <w:rPr>
+                <w:lang w:val="en-US"/>
+              </w:rPr>
+              <w:t>.contact_name</w:t>
+            </w:r>
+            <w:proofErr w:type="spellEnd"/>
+            <w:r>
+              <w:rPr>
+                <w:lang w:val="en-US"/>
+              </w:rPr>
+              <w:t xml:space="preserve"> }}</w:t>
+            </w:r>
+          </w:p>
+        </w:tc>
+      </w:tr>
+      <w:tr>
+        <w:tc>
+          <w:tcPr>
+            <w:tcW w:w="4528" w:type="dxa"/>
+          </w:tcPr>
+          <w:p>
+            <w:pPr>
+              <w:rPr>
+                <w:lang w:val="en-US"/>
+              </w:rPr>
+            </w:pPr>
+            <w:r>
+              <w:rPr>
+                <w:lang w:val="en-US"/>
+              </w:rPr>
+              <w:t>Institution</w:t>
+            </w:r>
+          </w:p>
+        </w:tc>
+        <w:tc>
+          <w:tcPr>
+            <w:tcW w:w="4528" w:type="dxa"/>
+          </w:tcPr>
+          <w:p>
+            <w:pPr>
+              <w:rPr>
+                <w:lang w:val="en-US"/>
+              </w:rPr>
+            </w:pPr>
+            <w:proofErr w:type="gramStart"/>
+            <w:r>
+              <w:rPr>
+                <w:lang w:val="en-US"/>
+              </w:rPr>
+              <w:t xml:space="preserve">{{ </w:t>
+            </w:r>
+            <w:proofErr w:type="spellStart"/>
+            <w:r>
+              <w:rPr>
+                <w:lang w:val="en-US"/>
+              </w:rPr>
+              <w:t>fields</w:t>
+            </w:r>
+            <w:proofErr w:type="gramEnd"/>
+            <w:r>
+              <w:rPr>
+                <w:lang w:val="en-US"/>
+              </w:rPr>
+              <w:t>.institution</w:t>
+            </w:r>
+            <w:proofErr w:type="spellEnd"/>
+            <w:r>
+              <w:rPr>
+                <w:lang w:val="en-US"/>
+              </w:rPr>
+              <w:t xml:space="preserve"> }}</w:t>
+            </w:r>
+          </w:p>
+        </w:tc>
+      </w:tr>
+      <w:tr>
+        <w:trPr>
+          <w:trHeight w:val="596"/>
+        </w:trPr>
+        <w:tc>
+          <w:tcPr>
+            <w:tcW w:w="4528" w:type="dxa"/>
+          </w:tcPr>
+          <w:p>
+            <w:pPr>
+              <w:rPr>
+                <w:lang w:val="en-US"/>
+              </w:rPr>
+            </w:pPr>
+            <w:r>
+              <w:rPr>
+                <w:lang w:val="en-US"/>
+              </w:rPr>
+              <w:t>Address</w:t>
+            </w:r>
+          </w:p>
+        </w:tc>
+        <w:tc>
+          <w:tcPr>
+            <w:tcW w:w="4528" w:type="dxa"/>
+          </w:tcPr>
+          <w:p>
+            <w:pPr>
+              <w:rPr>
+                <w:lang w:val="en-US"/>
+              </w:rPr>
+            </w:pPr>
+            <w:proofErr w:type="gramStart"/>
+            <w:r>
+              <w:rPr>
+                <w:lang w:val="en-US"/>
+              </w:rPr>
+              <w:t xml:space="preserve">{{ </w:t>
+            </w:r>
+            <w:proofErr w:type="spellStart"/>
+            <w:r>
+              <w:rPr>
+                <w:lang w:val="en-US"/>
+              </w:rPr>
+              <w:t>fields</w:t>
+            </w:r>
+            <w:proofErr w:type="gramEnd"/>
+            <w:r>
+              <w:rPr>
+                <w:lang w:val="en-US"/>
+              </w:rPr>
+              <w:t>.contact_address</w:t>
+            </w:r>
+            <w:proofErr w:type="spellEnd"/>
+            <w:r>
+              <w:rPr>
+                <w:lang w:val="en-US"/>
+              </w:rPr>
+              <w:t xml:space="preserve"> }}</w:t>
+            </w:r>
+          </w:p>
+        </w:tc>
+      </w:tr>
+      <w:tr>
+        <w:tc>
+          <w:tcPr>
+            <w:tcW w:w="4528" w:type="dxa"/>
+          </w:tcPr>
+          <w:p>
+            <w:pPr>
+              <w:rPr>
+                <w:lang w:val="en-US"/>
+              </w:rPr>
+            </w:pPr>
+            <w:r>
+              <w:rPr>
+                <w:lang w:val="en-US"/>
+              </w:rPr>
+              <w:t>Email</w:t>
+            </w:r>
+          </w:p>
+        </w:tc>
+        <w:tc>
+          <w:tcPr>
+            <w:tcW w:w="4528" w:type="dxa"/>
+          </w:tcPr>
+          <w:p>
+            <w:pPr>
+              <w:rPr>
+                <w:lang w:val="en-US"/>
+              </w:rPr>
+            </w:pPr>
+            <w:proofErr w:type="gramStart"/>
+            <w:r>
+              <w:rPr>
+                <w:lang w:val="en-US"/>
+              </w:rPr>
+              <w:t xml:space="preserve">{{ </w:t>
+            </w:r>
+            <w:proofErr w:type="spellStart"/>
+            <w:r>
+              <w:rPr>
+                <w:lang w:val="en-US"/>
+              </w:rPr>
+              <w:t>fields</w:t>
+            </w:r>
+            <w:proofErr w:type="gramEnd"/>
+            <w:r>
+              <w:rPr>
+                <w:lang w:val="en-US"/>
+              </w:rPr>
+              <w:t>.contact_email</w:t>
+            </w:r>
+            <w:proofErr w:type="spellEnd"/>
+            <w:r>
+              <w:rPr>
+                <w:lang w:val="en-US"/>
+              </w:rPr>
+              <w:t xml:space="preserve"> }}</w:t>
+            </w:r>
+          </w:p>
+        </w:tc>
+      </w:tr>
+      <w:tr>
+        <w:tc>
+          <w:tcPr>
+            <w:tcW w:w="4528" w:type="dxa"/>
+          </w:tcPr>
+          <w:p>
+            <w:pPr>
+              <w:rPr>
+                <w:lang w:val="en-US"/>
+              </w:rPr>
+            </w:pPr>
+            <w:r>
+              <w:rPr>
+                <w:lang w:val="en-US"/>
+              </w:rPr>
+              <w:t>Telephone</w:t>
+            </w:r>
+          </w:p>
+        </w:tc>
+        <w:tc>
+          <w:tcPr>
+            <w:tcW w:w="4528" w:type="dxa"/>
+          </w:tcPr>
+          <w:p>
+            <w:pPr>
+              <w:rPr>
+                <w:lang w:val="en-US"/>
+              </w:rPr>
+            </w:pPr>
+            <w:proofErr w:type="gramStart"/>
+            <w:r>
+              <w:rPr>
+                <w:lang w:val="en-US"/>
+              </w:rPr>
+              <w:t xml:space="preserve">{{ </w:t>
+            </w:r>
+            <w:proofErr w:type="spellStart"/>
+            <w:r>
+              <w:rPr>
+                <w:lang w:val="en-US"/>
+              </w:rPr>
+              <w:t>fields</w:t>
+            </w:r>
+            <w:proofErr w:type="gramEnd"/>
+            <w:r>
+              <w:rPr>
+                <w:lang w:val="en-US"/>
+              </w:rPr>
+              <w:t>.contact_telephone</w:t>
+            </w:r>
+            <w:proofErr w:type="spellEnd"/>
+            <w:r>
+              <w:rPr>
+                <w:lang w:val="en-US"/>
+              </w:rPr>
+              <w:t xml:space="preserve"> }}</w:t>
+            </w:r>
+          </w:p>
+        </w:tc>
+      </w:tr>
+      <w:tr>
+        <w:trPr>
+          <w:trHeight w:val="265"/>
+        </w:trPr>
+        <w:tc>
+          <w:tcPr>
+            <w:tcW w:w="4528" w:type="dxa"/>
+          </w:tcPr>
+          <w:p>
+            <w:pPr>
+              <w:rPr>
+                <w:lang w:val="en-US"/>
+              </w:rPr>
+            </w:pPr>
+            <w:r>
+              <w:rPr>
+                <w:lang w:val="en-US"/>
+              </w:rPr>
+              <w:t xml:space="preserve">Order portal </w:t>
+            </w:r>
+            <w:r>
+              <w:rPr>
+                <w:lang w:val="en-US"/>
+              </w:rPr>
+              <w:t>account</w:t>
+            </w:r>
+          </w:p>
+        </w:tc>
+        <w:tc>
+          <w:tcPr>
+            <w:tcW w:w="4528" w:type="dxa"/>
+          </w:tcPr>
+          <w:p>
+            <w:pPr>
+              <w:rPr>
+                <w:lang w:val="en-US"/>
+              </w:rPr>
+            </w:pPr>
+            <w:proofErr w:type="gramStart"/>
+            <w:r>
+              <w:t>{{ owner.name</w:t>
+            </w:r>
+            <w:proofErr w:type="gramEnd"/>
+            <w:r>
+              <w:t xml:space="preserve"> }} (</w:t>
+            </w:r>
+            <w:r>
+              <w:t xml:space="preserve">{{ </w:t>
+            </w:r>
+            <w:proofErr w:type="spellStart"/>
+            <w:r>
+              <w:t>owner.email</w:t>
+            </w:r>
+            <w:proofErr w:type="spellEnd"/>
+            <w:r>
+              <w:t xml:space="preserve"> }}</w:t>
+            </w:r>
+            <w:r>
+              <w:t>)</w:t>
+            </w:r>
+          </w:p>
+        </w:tc>
+      </w:tr>
+    </w:tbl>
+    <w:p>
+      <w:pPr>
+        <w:pStyle w:val="Overskrift1"/>
+        <w:rPr>
+          <w:lang w:val="en-US"/>
+        </w:rPr>
+      </w:pPr>
+      <w:r>
+        <w:rPr>
+          <w:lang w:val="en-US"/>
+        </w:rPr>
+        <w:t>Billing details</w:t>
+      </w:r>
+    </w:p>
+    <w:tbl>
+      <w:tblPr>
+        <w:tblStyle w:val="Tabellrutenett"/>
+        <w:tblW w:w="0" w:type="auto"/>
+        <w:tblLook w:val="04A0" w:firstRow="1" w:lastRow="0" w:firstColumn="1" w:lastColumn="0" w:noHBand="0" w:noVBand="1"/>
+      </w:tblPr>
+      <w:tblGrid>
+        <w:gridCol w:w="4528"/>
+        <w:gridCol w:w="4528"/>
+      </w:tblGrid>
+      <w:tr>
+        <w:trPr>
+          <w:trHeight w:val="320"/>
+        </w:trPr>
+        <w:tc>
+          <w:tcPr>
+            <w:tcW w:w="4528" w:type="dxa"/>
+          </w:tcPr>
+          <w:p>
+            <w:pPr>
+              <w:rPr>
+                <w:lang w:val="en-US"/>
+              </w:rPr>
+            </w:pPr>
+          </w:p>
+        </w:tc>
+        <w:tc>
+          <w:tcPr>
+            <w:tcW w:w="4528" w:type="dxa"/>
+          </w:tcPr>
+          <w:p>
+            <w:pPr>
+              <w:rPr>
+                <w:lang w:val="en-US"/>
+              </w:rPr>
+            </w:pPr>
+            <w:proofErr w:type="gramStart"/>
+            <w:r>
+              <w:rPr>
+                <w:lang w:val="en-US"/>
+              </w:rPr>
+              <w:t xml:space="preserve">{{ </w:t>
+            </w:r>
+            <w:proofErr w:type="spellStart"/>
+            <w:r>
+              <w:rPr>
+                <w:lang w:val="en-US"/>
+              </w:rPr>
+              <w:t>fields.</w:t>
+            </w:r>
+            <w:r>
+              <w:rPr>
+                <w:lang w:val="en-US"/>
+              </w:rPr>
+              <w:t>dna</w:t>
+            </w:r>
+            <w:proofErr w:type="gramEnd"/>
+            <w:r>
+              <w:rPr>
+                <w:lang w:val="en-US"/>
+              </w:rPr>
+              <w:t>_sample_prep</w:t>
+            </w:r>
+            <w:proofErr w:type="spellEnd"/>
+            <w:r>
+              <w:rPr>
+                <w:lang w:val="en-US"/>
+              </w:rPr>
+              <w:t xml:space="preserve"> or </w:t>
+            </w:r>
+            <w:proofErr w:type="spellStart"/>
+            <w:r>
+              <w:rPr>
+                <w:lang w:val="en-US"/>
+              </w:rPr>
+              <w:t>fields.r</w:t>
+            </w:r>
+            <w:r>
+              <w:rPr>
+                <w:lang w:val="en-US"/>
+              </w:rPr>
+              <w:t>na_sample_prep</w:t>
+            </w:r>
+            <w:proofErr w:type="spellEnd"/>
+            <w:r>
+              <w:rPr>
+                <w:lang w:val="en-US"/>
+              </w:rPr>
+              <w:t xml:space="preserve"> }}</w:t>
+            </w:r>
+          </w:p>
+        </w:tc>
+      </w:tr>
+      <w:tr>
+        <w:tc>
+          <w:tcPr>
+            <w:tcW w:w="4528" w:type="dxa"/>
+          </w:tcPr>
+          <w:p>
+            <w:pPr>
+              <w:rPr>
+                <w:lang w:val="en-US"/>
+              </w:rPr>
+            </w:pPr>
+          </w:p>
+        </w:tc>
+        <w:tc>
+          <w:tcPr>
+            <w:tcW w:w="4528" w:type="dxa"/>
+          </w:tcPr>
+          <w:p>
+            <w:pPr>
+              <w:rPr>
+                <w:lang w:val="en-US"/>
+              </w:rPr>
+            </w:pPr>
+          </w:p>
+        </w:tc>
+      </w:tr>
+      <w:tr>
+        <w:tc>
+          <w:tcPr>
+            <w:tcW w:w="4528" w:type="dxa"/>
+          </w:tcPr>
+          <w:p>
+            <w:pPr>
+              <w:rPr>
+                <w:lang w:val="en-US"/>
+              </w:rPr>
+            </w:pPr>
+          </w:p>
+        </w:tc>
+        <w:tc>
+          <w:tcPr>
+            <w:tcW w:w="4528" w:type="dxa"/>
+          </w:tcPr>
+          <w:p>
+            <w:pPr>
+              <w:rPr>
+                <w:lang w:val="en-US"/>
+              </w:rPr>
+            </w:pPr>
+          </w:p>
+        </w:tc>
+      </w:tr>
+      <w:tr>
+        <w:trPr>
+          <w:trHeight w:val="99"/>
+        </w:trPr>
+        <w:tc>
+          <w:tcPr>
+            <w:tcW w:w="4528" w:type="dxa"/>
+          </w:tcPr>
+          <w:p>
+            <w:pPr>
+              <w:rPr>
+                <w:lang w:val="en-US"/>
+              </w:rPr>
+            </w:pPr>
+          </w:p>
+        </w:tc>
+        <w:tc>
+          <w:tcPr>
+            <w:tcW w:w="4528" w:type="dxa"/>
+          </w:tcPr>
+          <w:p>
+            <w:pPr>
+              <w:rPr>
+                <w:lang w:val="en-US"/>
+              </w:rPr>
+            </w:pPr>
+          </w:p>
+        </w:tc>
+      </w:tr>
+    </w:tbl>
+    <w:p>
+      <w:pPr>
+        <w:pStyle w:val="Overskrift1"/>
+      </w:pPr>
+      <w:r>
+        <w:t>D</w:t>
+      </w:r>
+      <w:r>
+        <w:t xml:space="preserve">ata </w:t>
+      </w:r>
+      <w:proofErr w:type="spellStart"/>
+      <w:r>
+        <w:t>d</w:t>
+      </w:r>
+      <w:r>
+        <w:t>elivery</w:t>
+      </w:r>
+      <w:proofErr w:type="spellEnd"/>
+    </w:p>
+    <w:tbl>
+      <w:tblPr>
+        <w:tblStyle w:val="Tabellrutenett"/>
+        <w:tblW w:w="0" w:type="auto"/>
+        <w:tblLook w:val="04A0" w:firstRow="1" w:lastRow="0" w:firstColumn="1" w:lastColumn="0" w:noHBand="0" w:noVBand="1"/>
+      </w:tblPr>
+      <w:tblGrid>
+        <w:gridCol w:w="4528"/>
+        <w:gridCol w:w="4528"/>
+      </w:tblGrid>
+      <w:tr>
+        <w:trPr>
+          <w:trHeight w:val="250"/>
+        </w:trPr>
+        <w:tc>
+          <w:tcPr>
+            <w:tcW w:w="4528" w:type="dxa"/>
+          </w:tcPr>
+          <w:p>
+            <w:pPr>
+              <w:rPr>
+                <w:lang w:val="en-US"/>
+              </w:rPr>
+            </w:pPr>
+            <w:r>
+              <w:rPr>
+                <w:lang w:val="en-US"/>
+              </w:rPr>
+              <w:t>Sensitive</w:t>
+            </w:r>
+          </w:p>
+        </w:tc>
+        <w:tc>
+          <w:tcPr>
+            <w:tcW w:w="4528" w:type="dxa"/>
+          </w:tcPr>
+          <w:p>
+            <w:pPr>
+              <w:rPr>
+                <w:lang w:val="en-US"/>
+              </w:rPr>
+            </w:pPr>
+            <w:proofErr w:type="gramStart"/>
+            <w:r>
+              <w:rPr>
+                <w:lang w:val="en-US"/>
+              </w:rPr>
+              <w:t xml:space="preserve">{{ </w:t>
+            </w:r>
+            <w:proofErr w:type="spellStart"/>
+            <w:r>
+              <w:rPr>
+                <w:lang w:val="en-US"/>
+              </w:rPr>
+              <w:t>fields</w:t>
+            </w:r>
+            <w:proofErr w:type="gramEnd"/>
+            <w:r>
+              <w:rPr>
+                <w:lang w:val="en-US"/>
+              </w:rPr>
+              <w:t>.sensitive</w:t>
+            </w:r>
+            <w:proofErr w:type="spellEnd"/>
+            <w:r>
+              <w:rPr>
+                <w:lang w:val="en-US"/>
+              </w:rPr>
+              <w:t xml:space="preserve"> }}</w:t>
+            </w:r>
+          </w:p>
+        </w:tc>
+      </w:tr>
+      <w:tr>
+        <w:trPr>
+          <w:trHeight w:val="250"/>
+        </w:trPr>
+        <w:tc>
+          <w:tcPr>
+            <w:tcW w:w="4528" w:type="dxa"/>
+          </w:tcPr>
+          <w:p>
+            <w:pPr>
+              <w:rPr>
+                <w:lang w:val="en-US"/>
+              </w:rPr>
+            </w:pPr>
+          </w:p>
+        </w:tc>
+        <w:tc>
+          <w:tcPr>
+            <w:tcW w:w="4528" w:type="dxa"/>
+          </w:tcPr>
+          <w:p>
+            <w:pPr>
+              <w:rPr>
+                <w:lang w:val="en-US"/>
+              </w:rPr>
+            </w:pPr>
+          </w:p>
+        </w:tc>
+      </w:tr>
+    </w:tbl>
+    <w:p>
+      <w:pPr>
+        <w:rPr>
+          <w:lang w:val="en-US"/>
+        </w:rPr>
+      </w:pPr>
+      <w:r>
+        <w:rPr>
+          <w:lang w:val="en-US"/>
+        </w:rPr>
+        <w:t>{%</w:t>
+      </w:r>
+      <w:r>
+        <w:rPr>
+          <w:lang w:val="en-US"/>
+        </w:rPr>
+        <w:t xml:space="preserve"> if </w:t>
+      </w:r>
+      <w:proofErr w:type="spellStart"/>
+      <w:proofErr w:type="gramStart"/>
+      <w:r>
+        <w:rPr>
+          <w:lang w:val="en-US"/>
+        </w:rPr>
+        <w:t>fields.delivery</w:t>
+      </w:r>
+      <w:proofErr w:type="gramEnd"/>
+      <w:r>
+        <w:rPr>
+          <w:lang w:val="en-US"/>
+        </w:rPr>
+        <w:t>_type</w:t>
+      </w:r>
+      <w:proofErr w:type="spellEnd"/>
+      <w:r>
+        <w:rPr>
+          <w:lang w:val="en-US"/>
+        </w:rPr>
+        <w:t xml:space="preserve"> == </w:t>
+      </w:r>
+      <w:r>
+        <w:rPr>
+          <w:lang w:val="en-US"/>
+        </w:rPr>
+        <w:t>'</w:t>
+      </w:r>
+      <w:proofErr w:type="spellStart"/>
+      <w:r>
+        <w:rPr>
+          <w:lang w:val="en-US"/>
+        </w:rPr>
+        <w:t>Norstore</w:t>
+      </w:r>
+      <w:proofErr w:type="spellEnd"/>
+      <w:r>
+        <w:rPr>
+          <w:lang w:val="en-US"/>
+        </w:rPr>
+        <w:t>'</w:t>
+      </w:r>
+      <w:r>
+        <w:rPr>
+          <w:lang w:val="en-US"/>
+        </w:rPr>
+        <w:t xml:space="preserve"> </w:t>
+      </w:r>
+      <w:r>
+        <w:rPr>
+          <w:lang w:val="en-US"/>
+        </w:rPr>
+        <w:t xml:space="preserve"> %}</w:t>
+      </w:r>
+    </w:p>
+    <w:tbl>
+      <w:tblPr>
+        <w:tblStyle w:val="Tabellrutenett"/>
+        <w:tblW w:w="0" w:type="auto"/>
+        <w:tblLook w:val="04A0" w:firstRow="1" w:lastRow="0" w:firstColumn="1" w:lastColumn="0" w:noHBand="0" w:noVBand="1"/>
+      </w:tblPr>
+      <w:tblGrid>
+        <w:gridCol w:w="4528"/>
+        <w:gridCol w:w="4528"/>
+      </w:tblGrid>
+      <w:tr>
+        <w:trPr>
+          <w:trHeight w:val="250"/>
+        </w:trPr>
+        <w:tc>
+          <w:tcPr>
+            <w:tcW w:w="4528" w:type="dxa"/>
+          </w:tcPr>
+          <w:p>
+            <w:pPr>
+              <w:rPr>
+                <w:lang w:val="en-US"/>
+              </w:rPr>
+            </w:pPr>
+            <w:r>
+              <w:rPr>
+                <w:lang w:val="en-US"/>
+              </w:rPr>
+              <w:t>Sensitive</w:t>
+            </w:r>
+          </w:p>
+        </w:tc>
+        <w:tc>
+          <w:tcPr>
+            <w:tcW w:w="4528" w:type="dxa"/>
+          </w:tcPr>
+          <w:p>
+            <w:pPr>
+              <w:rPr>
+                <w:lang w:val="en-US"/>
+              </w:rPr>
+            </w:pPr>
+            <w:proofErr w:type="gramStart"/>
+            <w:r>
+              <w:rPr>
+                <w:lang w:val="en-US"/>
+              </w:rPr>
+              <w:t xml:space="preserve">{{ </w:t>
+            </w:r>
+            <w:proofErr w:type="spellStart"/>
+            <w:r>
+              <w:rPr>
+                <w:lang w:val="en-US"/>
+              </w:rPr>
+              <w:t>fields</w:t>
+            </w:r>
+            <w:proofErr w:type="gramEnd"/>
+            <w:r>
+              <w:rPr>
+                <w:lang w:val="en-US"/>
+              </w:rPr>
+              <w:t>.sensitive</w:t>
+            </w:r>
+            <w:proofErr w:type="spellEnd"/>
+            <w:r>
+              <w:rPr>
+                <w:lang w:val="en-US"/>
+              </w:rPr>
+              <w:t xml:space="preserve"> }}</w:t>
+            </w:r>
+          </w:p>
+        </w:tc>
+      </w:tr>
+      <w:tr>
+        <w:trPr>
+          <w:trHeight w:val="250"/>
+        </w:trPr>
+        <w:tc>
+          <w:tcPr>
+            <w:tcW w:w="4528" w:type="dxa"/>
+          </w:tcPr>
+          <w:p>
+            <w:pPr>
+              <w:rPr>
+                <w:lang w:val="en-US"/>
+              </w:rPr>
+            </w:pPr>
+            <w:r>
+              <w:rPr>
+                <w:lang w:val="en-US"/>
+              </w:rPr>
+              <w:t>Delivery type</w:t>
+            </w:r>
+          </w:p>
+        </w:tc>
+        <w:tc>
+          <w:tcPr>
+            <w:tcW w:w="4528" w:type="dxa"/>
+          </w:tcPr>
+          <w:p>
+            <w:pPr>
+              <w:rPr>
+                <w:lang w:val="en-US"/>
+              </w:rPr>
+            </w:pPr>
+            <w:proofErr w:type="gramStart"/>
+            <w:r>
+              <w:rPr>
+                <w:lang w:val="en-US"/>
+              </w:rPr>
+              <w:t xml:space="preserve">{{ </w:t>
+            </w:r>
+            <w:proofErr w:type="spellStart"/>
+            <w:r>
+              <w:rPr>
+                <w:lang w:val="en-US"/>
+              </w:rPr>
+              <w:t>fields</w:t>
+            </w:r>
+            <w:proofErr w:type="gramEnd"/>
+            <w:r>
+              <w:rPr>
+                <w:lang w:val="en-US"/>
+              </w:rPr>
+              <w:t>.delivery_type</w:t>
+            </w:r>
+            <w:proofErr w:type="spellEnd"/>
+            <w:r>
+              <w:rPr>
+                <w:lang w:val="en-US"/>
+              </w:rPr>
+              <w:t xml:space="preserve"> }}</w:t>
+            </w:r>
+          </w:p>
+        </w:tc>
+      </w:tr>
+    </w:tbl>
+    <w:p>
+      <w:pPr>
+        <w:rPr>
+          <w:lang w:val="en-US"/>
+        </w:rPr>
+      </w:pPr>
+      <w:r>
+        <w:rPr>
+          <w:lang w:val="en-US"/>
+        </w:rPr>
+        <w:t xml:space="preserve">{% </w:t>
+      </w:r>
+      <w:proofErr w:type="spellStart"/>
+      <w:r>
+        <w:rPr>
+          <w:lang w:val="en-US"/>
+        </w:rPr>
+        <w:t>endif</w:t>
+      </w:r>
+      <w:proofErr w:type="spellEnd"/>
+      <w:r>
+        <w:rPr>
+          <w:lang w:val="en-US"/>
+        </w:rPr>
+        <w:t xml:space="preserve"> %}</w:t>
+      </w:r>
+    </w:p>
+    <w:p>
+      <w:pPr>
         <w:rPr>
           <w:lang w:val="en-US"/>
         </w:rPr>
@@ -60,67 +1765,56 @@
           <w:lang w:val="en-US"/>
         </w:rPr>
       </w:pPr>
-    </w:p>
-    <w:p>
-      <w:pPr>
-        <w:rPr>
-          <w:lang w:val="en-US"/>
-        </w:rPr>
-      </w:pPr>
-      <w:r>
-        <w:rPr>
-          <w:lang w:val="en-US"/>
-        </w:rPr>
-        <w:t xml:space="preserve">Base is: </w:t>
-      </w:r>
-      <w:r>
-        <w:fldChar w:fldCharType="begin"/>
-      </w:r>
-      <w:r>
-        <w:rPr>
-          <w:lang w:val="en-US"/>
-        </w:rPr>
-        <w:instrText xml:space="preserve"> MERGEFIELD </w:instrText>
-      </w:r>
-      <w:r>
-        <w:rPr>
-          <w:lang w:val="en-US"/>
-        </w:rPr>
-        <w:instrText>ffff</w:instrText>
-      </w:r>
-      <w:r>
-        <w:rPr>
-          <w:lang w:val="en-US"/>
-        </w:rPr>
-        <w:instrText xml:space="preserve"> </w:instrText>
-      </w:r>
-      <w:r>
-        <w:fldChar w:fldCharType="separate"/>
-      </w:r>
-      <w:r>
-        <w:rPr>
-          <w:noProof/>
-          <w:lang w:val="en-US"/>
-        </w:rPr>
-        <w:t>«ffff»</w:t>
-      </w:r>
-      <w:r>
-        <w:fldChar w:fldCharType="end"/>
-      </w:r>
-    </w:p>
-    <w:p>
-      <w:pPr>
-        <w:rPr>
-          <w:lang w:val="en-US"/>
-        </w:rPr>
-      </w:pPr>
-    </w:p>
-    <w:p>
-      <w:pPr>
-        <w:rPr>
-          <w:lang w:val="en-US"/>
-        </w:rPr>
-      </w:pPr>
+      <w:proofErr w:type="spellStart"/>
+      <w:r>
+        <w:rPr>
+          <w:lang w:val="en-US"/>
+        </w:rPr>
+        <w:t>OrderPortal</w:t>
+      </w:r>
+      <w:proofErr w:type="spellEnd"/>
+      <w:r>
+        <w:rPr>
+          <w:lang w:val="en-US"/>
+        </w:rPr>
+        <w:t xml:space="preserve"> ID: </w:t>
+      </w:r>
+      <w:proofErr w:type="gramStart"/>
+      <w:r>
+        <w:rPr>
+          <w:lang w:val="en-US"/>
+        </w:rPr>
+        <w:t xml:space="preserve">{{ </w:t>
+      </w:r>
+      <w:proofErr w:type="spellStart"/>
+      <w:r>
+        <w:rPr>
+          <w:lang w:val="en-US"/>
+        </w:rPr>
+        <w:t>iuid</w:t>
+      </w:r>
+      <w:proofErr w:type="spellEnd"/>
+      <w:proofErr w:type="gramEnd"/>
+      <w:r>
+        <w:rPr>
+          <w:lang w:val="en-US"/>
+        </w:rPr>
+        <w:t xml:space="preserve"> }} / {{ </w:t>
+      </w:r>
+      <w:proofErr w:type="spellStart"/>
+      <w:r>
+        <w:rPr>
+          <w:lang w:val="en-US"/>
+        </w:rPr>
+        <w:t>links.display.href</w:t>
+      </w:r>
+      <w:proofErr w:type="spellEnd"/>
+      <w:r>
+        <w:rPr>
+          <w:lang w:val="en-US"/>
+        </w:rPr>
+        <w:t xml:space="preserve"> }}</w:t>
+      </w:r>
     </w:p>
     <w:sectPr>
       <w:pgSz w:w="11900" w:h="16840"/>
@@ -533,6 +2227,49 @@
     <w:name w:val="Normal"/>
     <w:qFormat/>
   </w:style>
+  <w:style w:type="paragraph" w:styleId="Overskrift1">
+    <w:name w:val="heading 1"/>
+    <w:basedOn w:val="Normal"/>
+    <w:next w:val="Normal"/>
+    <w:link w:val="Overskrift1Tegn"/>
+    <w:uiPriority w:val="9"/>
+    <w:qFormat/>
+    <w:rsid w:val="00037718"/>
+    <w:pPr>
+      <w:keepNext/>
+      <w:keepLines/>
+      <w:spacing w:before="240"/>
+      <w:outlineLvl w:val="0"/>
+    </w:pPr>
+    <w:rPr>
+      <w:rFonts w:asciiTheme="majorHAnsi" w:eastAsiaTheme="majorEastAsia" w:hAnsiTheme="majorHAnsi" w:cstheme="majorBidi"/>
+      <w:color w:val="2F5496" w:themeColor="accent1" w:themeShade="BF"/>
+      <w:sz w:val="32"/>
+      <w:szCs w:val="32"/>
+    </w:rPr>
+  </w:style>
+  <w:style w:type="paragraph" w:styleId="Overskrift2">
+    <w:name w:val="heading 2"/>
+    <w:basedOn w:val="Normal"/>
+    <w:next w:val="Normal"/>
+    <w:link w:val="Overskrift2Tegn"/>
+    <w:uiPriority w:val="9"/>
+    <w:unhideWhenUsed/>
+    <w:qFormat/>
+    <w:rsid w:val="00037718"/>
+    <w:pPr>
+      <w:keepNext/>
+      <w:keepLines/>
+      <w:spacing w:before="40"/>
+      <w:outlineLvl w:val="1"/>
+    </w:pPr>
+    <w:rPr>
+      <w:rFonts w:asciiTheme="majorHAnsi" w:eastAsiaTheme="majorEastAsia" w:hAnsiTheme="majorHAnsi" w:cstheme="majorBidi"/>
+      <w:color w:val="2F5496" w:themeColor="accent1" w:themeShade="BF"/>
+      <w:sz w:val="26"/>
+      <w:szCs w:val="26"/>
+    </w:rPr>
+  </w:style>
   <w:style w:type="character" w:default="1" w:styleId="Standardskriftforavsnitt">
     <w:name w:val="Default Paragraph Font"/>
     <w:uiPriority w:val="1"/>
@@ -567,7 +2304,7 @@
     <w:link w:val="TittelTegn"/>
     <w:uiPriority w:val="10"/>
     <w:qFormat/>
-    <w:rsid w:val="00D30FA5"/>
+    <w:rsid w:val="009A06F7"/>
     <w:pPr>
       <w:contextualSpacing/>
     </w:pPr>
@@ -584,13 +2321,73 @@
     <w:basedOn w:val="Standardskriftforavsnitt"/>
     <w:link w:val="Tittel"/>
     <w:uiPriority w:val="10"/>
-    <w:rsid w:val="00D30FA5"/>
+    <w:rsid w:val="009A06F7"/>
     <w:rPr>
       <w:rFonts w:asciiTheme="majorHAnsi" w:eastAsiaTheme="majorEastAsia" w:hAnsiTheme="majorHAnsi" w:cstheme="majorBidi"/>
       <w:spacing w:val="-10"/>
       <w:kern w:val="28"/>
       <w:sz w:val="56"/>
       <w:szCs w:val="56"/>
+    </w:rPr>
+  </w:style>
+  <w:style w:type="table" w:styleId="Tabellrutenett">
+    <w:name w:val="Table Grid"/>
+    <w:basedOn w:val="Vanligtabell"/>
+    <w:uiPriority w:val="39"/>
+    <w:rsid w:val="00C541A4"/>
+    <w:tblPr>
+      <w:tblInd w:w="0" w:type="dxa"/>
+      <w:tblBorders>
+        <w:top w:val="single" w:sz="4" w:space="0" w:color="auto"/>
+        <w:left w:val="single" w:sz="4" w:space="0" w:color="auto"/>
+        <w:bottom w:val="single" w:sz="4" w:space="0" w:color="auto"/>
+        <w:right w:val="single" w:sz="4" w:space="0" w:color="auto"/>
+        <w:insideH w:val="single" w:sz="4" w:space="0" w:color="auto"/>
+        <w:insideV w:val="single" w:sz="4" w:space="0" w:color="auto"/>
+      </w:tblBorders>
+      <w:tblCellMar>
+        <w:top w:w="0" w:type="dxa"/>
+        <w:left w:w="108" w:type="dxa"/>
+        <w:bottom w:w="0" w:type="dxa"/>
+        <w:right w:w="108" w:type="dxa"/>
+      </w:tblCellMar>
+    </w:tblPr>
+  </w:style>
+  <w:style w:type="character" w:customStyle="1" w:styleId="Overskrift2Tegn">
+    <w:name w:val="Overskrift 2 Tegn"/>
+    <w:basedOn w:val="Standardskriftforavsnitt"/>
+    <w:link w:val="Overskrift2"/>
+    <w:uiPriority w:val="9"/>
+    <w:rsid w:val="00037718"/>
+    <w:rPr>
+      <w:rFonts w:asciiTheme="majorHAnsi" w:eastAsiaTheme="majorEastAsia" w:hAnsiTheme="majorHAnsi" w:cstheme="majorBidi"/>
+      <w:color w:val="2F5496" w:themeColor="accent1" w:themeShade="BF"/>
+      <w:sz w:val="26"/>
+      <w:szCs w:val="26"/>
+    </w:rPr>
+  </w:style>
+  <w:style w:type="character" w:customStyle="1" w:styleId="Overskrift1Tegn">
+    <w:name w:val="Overskrift 1 Tegn"/>
+    <w:basedOn w:val="Standardskriftforavsnitt"/>
+    <w:link w:val="Overskrift1"/>
+    <w:uiPriority w:val="9"/>
+    <w:rsid w:val="00037718"/>
+    <w:rPr>
+      <w:rFonts w:asciiTheme="majorHAnsi" w:eastAsiaTheme="majorEastAsia" w:hAnsiTheme="majorHAnsi" w:cstheme="majorBidi"/>
+      <w:color w:val="2F5496" w:themeColor="accent1" w:themeShade="BF"/>
+      <w:sz w:val="32"/>
+      <w:szCs w:val="32"/>
+    </w:rPr>
+  </w:style>
+  <w:style w:type="character" w:styleId="Hyperkobling">
+    <w:name w:val="Hyperlink"/>
+    <w:basedOn w:val="Standardskriftforavsnitt"/>
+    <w:uiPriority w:val="99"/>
+    <w:unhideWhenUsed/>
+    <w:rsid w:val="00FD52A3"/>
+    <w:rPr>
+      <w:color w:val="0563C1" w:themeColor="hyperlink"/>
+      <w:u w:val="single"/>
     </w:rPr>
   </w:style>
 </w:styles>

</xml_diff>